<commit_message>
Working automatic excel to pdf converter using pywin32
</commit_message>
<xml_diff>
--- a/Auftragsstellung/Pflichtenheft.docx
+++ b/Auftragsstellung/Pflichtenheft.docx
@@ -173,7 +173,13 @@
         <w:ind w:left="1416"/>
       </w:pPr>
       <w:r>
-        <w:t xml:space="preserve">- Das Programm soll plattformunabhängig sein und auf verschiedenen Betriebssystemen laufen. </w:t>
+        <w:t xml:space="preserve">- Das Programm soll plattformunabhängig sein und auf </w:t>
+      </w:r>
+      <w:r>
+        <w:t>dem Windows</w:t>
+      </w:r>
+      <w:r>
+        <w:t xml:space="preserve"> Betriebssystemen laufen. </w:t>
       </w:r>
     </w:p>
     <w:p>
@@ -267,14 +273,13 @@
         <w:t xml:space="preserve"> </w:t>
       </w:r>
       <w:r>
-        <w:t>Python-Bibliotheken für die Konvertierung von Excel zu PDF verwendet werden, z.B. "openpyxl" und "</w:t>
-      </w:r>
-      <w:r>
-        <w:t>FPDF</w:t>
-      </w:r>
-      <w:r>
-        <w:t>".</w:t>
-      </w:r>
+        <w:t>Python-Bibliotheken für die Konvertierung von Excel zu PDF verwendet werden</w:t>
+      </w:r>
+      <w:r>
+        <w:t>.</w:t>
+      </w:r>
+      <w:bookmarkStart w:id="0" w:name="_GoBack"/>
+      <w:bookmarkEnd w:id="0"/>
     </w:p>
     <w:p>
       <w:pPr>
@@ -545,8 +550,6 @@
               </w:rPr>
               <w:t>38429</w:t>
             </w:r>
-            <w:bookmarkStart w:id="0" w:name="_GoBack"/>
-            <w:bookmarkEnd w:id="0"/>
             <w:r>
               <w:rPr>
                 <w:color w:val="808080" w:themeColor="background1" w:themeShade="80"/>
@@ -562,6 +565,7 @@
                 <w:color w:val="808080" w:themeColor="background1" w:themeShade="80"/>
                 <w:sz w:val="18"/>
                 <w:szCs w:val="18"/>
+                <w:lang w:val="pt-BR"/>
               </w:rPr>
             </w:pPr>
             <w:r>
@@ -569,6 +573,7 @@
                 <w:color w:val="808080" w:themeColor="background1" w:themeShade="80"/>
                 <w:sz w:val="18"/>
                 <w:szCs w:val="18"/>
+                <w:lang w:val="pt-BR"/>
               </w:rPr>
               <w:t>Tel: +49 15225283402</w:t>
             </w:r>
@@ -579,6 +584,7 @@
                 <w:color w:val="808080" w:themeColor="background1" w:themeShade="80"/>
                 <w:sz w:val="18"/>
                 <w:szCs w:val="18"/>
+                <w:lang w:val="pt-BR"/>
               </w:rPr>
             </w:pPr>
             <w:r>
@@ -586,6 +592,7 @@
                 <w:color w:val="808080" w:themeColor="background1" w:themeShade="80"/>
                 <w:sz w:val="18"/>
                 <w:szCs w:val="18"/>
+                <w:lang w:val="pt-BR"/>
               </w:rPr>
               <w:t>E-Mail: ali.erkalkan@volkswagen.de</w:t>
             </w:r>
@@ -602,6 +609,7 @@
                 <w:color w:val="808080" w:themeColor="background1" w:themeShade="80"/>
                 <w:sz w:val="18"/>
                 <w:szCs w:val="18"/>
+                <w:lang w:val="pt-BR"/>
               </w:rPr>
             </w:pPr>
             <w:r>
@@ -609,6 +617,7 @@
                 <w:color w:val="808080" w:themeColor="background1" w:themeShade="80"/>
                 <w:sz w:val="18"/>
                 <w:szCs w:val="18"/>
+                <w:lang w:val="pt-BR"/>
               </w:rPr>
               <w:t>Kreditinstitut: Commerzbank</w:t>
             </w:r>
@@ -620,6 +629,7 @@
                 <w:color w:val="808080" w:themeColor="background1" w:themeShade="80"/>
                 <w:sz w:val="18"/>
                 <w:szCs w:val="18"/>
+                <w:lang w:val="pt-BR"/>
               </w:rPr>
             </w:pPr>
             <w:r>
@@ -627,6 +637,7 @@
                 <w:color w:val="808080" w:themeColor="background1" w:themeShade="80"/>
                 <w:sz w:val="18"/>
                 <w:szCs w:val="18"/>
+                <w:lang w:val="pt-BR"/>
               </w:rPr>
               <w:t>IBAN: DE3423 4562 3435 6765</w:t>
             </w:r>
@@ -638,6 +649,7 @@
                 <w:color w:val="808080" w:themeColor="background1" w:themeShade="80"/>
                 <w:sz w:val="18"/>
                 <w:szCs w:val="18"/>
+                <w:lang w:val="pt-BR"/>
               </w:rPr>
             </w:pPr>
             <w:r>
@@ -645,6 +657,7 @@
                 <w:color w:val="808080" w:themeColor="background1" w:themeShade="80"/>
                 <w:sz w:val="18"/>
                 <w:szCs w:val="18"/>
+                <w:lang w:val="pt-BR"/>
               </w:rPr>
               <w:t>BIC: COBADEFFXXX</w:t>
             </w:r>

</xml_diff>